<commit_message>
project: start distance comparisons
</commit_message>
<xml_diff>
--- a/Project/sensitivity-analysis.docx
+++ b/Project/sensitivity-analysis.docx
@@ -95,6 +95,114 @@
       <w:pPr>
         <w:pStyle w:val="ListParagraph"/>
         <w:numPr>
+          <w:ilvl w:val="1"/>
+          <w:numId w:val="1"/>
+        </w:numPr>
+      </w:pPr>
+      <w:r>
+        <w:t>Hamming</w:t>
+      </w:r>
+    </w:p>
+    <w:p>
+      <w:pPr>
+        <w:pStyle w:val="ListParagraph"/>
+        <w:numPr>
+          <w:ilvl w:val="1"/>
+          <w:numId w:val="1"/>
+        </w:numPr>
+      </w:pPr>
+      <w:r>
+        <w:t>Other string methods</w:t>
+      </w:r>
+    </w:p>
+    <w:p>
+      <w:pPr>
+        <w:pStyle w:val="ListParagraph"/>
+        <w:numPr>
+          <w:ilvl w:val="1"/>
+          <w:numId w:val="1"/>
+        </w:numPr>
+      </w:pPr>
+      <w:r>
+        <w:t>Log-Det method</w:t>
+      </w:r>
+    </w:p>
+    <w:p>
+      <w:pPr>
+        <w:pStyle w:val="ListParagraph"/>
+        <w:numPr>
+          <w:ilvl w:val="1"/>
+          <w:numId w:val="1"/>
+        </w:numPr>
+      </w:pPr>
+      <w:r>
+        <w:t>ML model methods</w:t>
+      </w:r>
+    </w:p>
+    <w:p>
+      <w:pPr>
+        <w:pStyle w:val="ListParagraph"/>
+        <w:numPr>
+          <w:ilvl w:val="1"/>
+          <w:numId w:val="1"/>
+        </w:numPr>
+      </w:pPr>
+      <w:r>
+        <w:t>P-Epitope</w:t>
+      </w:r>
+    </w:p>
+    <w:p>
+      <w:pPr>
+        <w:pStyle w:val="ListParagraph"/>
+        <w:numPr>
+          <w:ilvl w:val="1"/>
+          <w:numId w:val="1"/>
+        </w:numPr>
+      </w:pPr>
+      <w:r>
+        <w:t>Cartography</w:t>
+      </w:r>
+    </w:p>
+    <w:p>
+      <w:pPr>
+        <w:pStyle w:val="ListParagraph"/>
+        <w:numPr>
+          <w:ilvl w:val="1"/>
+          <w:numId w:val="1"/>
+        </w:numPr>
+      </w:pPr>
+      <w:r>
+        <w:t>Year distance</w:t>
+      </w:r>
+    </w:p>
+    <w:p>
+      <w:pPr>
+        <w:pStyle w:val="ListParagraph"/>
+        <w:numPr>
+          <w:ilvl w:val="1"/>
+          <w:numId w:val="1"/>
+        </w:numPr>
+      </w:pPr>
+      <w:r>
+        <w:t>Polymorphism p distance</w:t>
+      </w:r>
+    </w:p>
+    <w:p>
+      <w:pPr>
+        <w:pStyle w:val="ListParagraph"/>
+        <w:numPr>
+          <w:ilvl w:val="1"/>
+          <w:numId w:val="1"/>
+        </w:numPr>
+      </w:pPr>
+      <w:r>
+        <w:t xml:space="preserve">Biochemophysical distances like Grantham </w:t>
+      </w:r>
+    </w:p>
+    <w:p>
+      <w:pPr>
+        <w:pStyle w:val="ListParagraph"/>
+        <w:numPr>
           <w:ilvl w:val="0"/>
           <w:numId w:val="1"/>
         </w:numPr>
@@ -161,6 +269,33 @@
       </w:pPr>
       <w:r>
         <w:t>With/without MI/85 incomplete strain</w:t>
+      </w:r>
+    </w:p>
+    <w:p>
+      <w:pPr>
+        <w:pStyle w:val="ListParagraph"/>
+        <w:numPr>
+          <w:ilvl w:val="0"/>
+          <w:numId w:val="1"/>
+        </w:numPr>
+      </w:pPr>
+      <w:r>
+        <w:t>Missing data: match vs nonmatch</w:t>
+      </w:r>
+      <w:r>
+        <w:t xml:space="preserve"> vs ignored</w:t>
+      </w:r>
+    </w:p>
+    <w:p>
+      <w:pPr>
+        <w:pStyle w:val="ListParagraph"/>
+        <w:numPr>
+          <w:ilvl w:val="0"/>
+          <w:numId w:val="1"/>
+        </w:numPr>
+      </w:pPr>
+      <w:r>
+        <w:t>H1/H3 separate or together</w:t>
       </w:r>
     </w:p>
     <w:sectPr>
@@ -202,7 +337,7 @@
         <w:rFonts w:ascii="Courier New" w:hAnsi="Courier New" w:cs="Courier New" w:hint="default"/>
       </w:rPr>
     </w:lvl>
-    <w:lvl w:ilvl="2" w:tplc="04090005" w:tentative="1">
+    <w:lvl w:ilvl="2" w:tplc="04090005">
       <w:start w:val="1"/>
       <w:numFmt w:val="bullet"/>
       <w:lvlText w:val=""/>

</xml_diff>